<commit_message>
fix typos and grammar
</commit_message>
<xml_diff>
--- a/document.docx
+++ b/document.docx
@@ -2059,39 +2059,7 @@
           <w:sz w:val="24"/>
           <w:szCs w:val="24"/>
         </w:rPr>
-        <w:t>The analysis is a crucial component of medicine, which is frequently carried out by doctors, who are also people. Artificial intelligence, in contrast to humans, can quickly digest enormous amounts of data. Humans can only concentrate on one or two things at once, while artificial intelligence can sift through massive volumes of data and identify underlying trends. The ability to learn from novel settings and machine learning are two more characteristics of artificial intelligence. It also can learn from the shortcomings of previous artificial intelligence systems and use that knowledge to enhance performance in the future (Jittprasong, 2022). The present research trend suggests that artificial intelligence may be used in various medical applications (Buch et al., 2018). From this literature review, the use of artificial intelligence in medicine constantly evolves toward a more specialized use rather than a more general application, specifically, towards patient-cent</w:t>
-      </w:r>
-      <w:r>
-        <w:rPr>
-          <w:rFonts w:ascii="Times New Roman" w:hAnsi="Times New Roman" w:cs="Times New Roman"/>
-          <w:sz w:val="24"/>
-          <w:szCs w:val="24"/>
-        </w:rPr>
-        <w:t>ere</w:t>
-      </w:r>
-      <w:r>
-        <w:rPr>
-          <w:rFonts w:ascii="Times New Roman" w:hAnsi="Times New Roman" w:cs="Times New Roman"/>
-          <w:sz w:val="24"/>
-          <w:szCs w:val="24"/>
-        </w:rPr>
-        <w:t>d rather than physician-cent</w:t>
-      </w:r>
-      <w:r>
-        <w:rPr>
-          <w:rFonts w:ascii="Times New Roman" w:hAnsi="Times New Roman" w:cs="Times New Roman"/>
-          <w:sz w:val="24"/>
-          <w:szCs w:val="24"/>
-        </w:rPr>
-        <w:t>ere</w:t>
-      </w:r>
-      <w:r>
-        <w:rPr>
-          <w:rFonts w:ascii="Times New Roman" w:hAnsi="Times New Roman" w:cs="Times New Roman"/>
-          <w:sz w:val="24"/>
-          <w:szCs w:val="24"/>
-        </w:rPr>
-        <w:t>d. Some of the more recent research is evaluated.</w:t>
+        <w:t>The analysis is a crucial component of medicine, which is frequently carried out by doctors, who are also people. Unlike humans, artificial intelligence can quickly digest enormous amounts of data. Humans can only concentrate on one or two things at once, while artificial intelligence can sift through massive volumes of data and identify underlying trends. The ability to learn from novel settings and machine learning are two more characteristics of artificial intelligence. It also can learn from the shortcomings of previous artificial intelligence systems and use that knowledge to enhance performance in the future (Jittprasong, 2022). The present research trend suggests that artificial intelligence may be used in various medical applications (Buch et al., 2018). From this literature review, artificial intelligence in medicine constantly evolves toward a more specialized use rather than a more general application, specifically, towards patient-centered rather than physician-centered. Some of the more recent research is evaluated.</w:t>
       </w:r>
     </w:p>
     <w:p>
@@ -2218,7 +2186,7 @@
           <w:sz w:val="24"/>
           <w:szCs w:val="24"/>
         </w:rPr>
-        <w:t>Kim et al. (2022a) proposed an explainable AI model for the auto-labelling of chest X-ray images based on their quantitative similarity in the domain of imaging systems. As the model was an explainable AI architecture, it was made generalized, enabling it to be adjustable, tuned, or performance retrained. The introduced approach enabled the fine-tuning of the model to retrain it for a different external dataset by utilizing a probability-of-similarity metric: pSim. It was identified that the auto-labelled images were in agreement with radiologists over 80% of the time for the case of cardiomegaly and pleural effusion; however, it was a contradiction for the case of pulmonary oedema and pneumonia, which produced an observation that different radiologists use different criteria than being general</w:t>
+        <w:t>Kim et al. (2022a) proposed an explainable AI model for auto-labelling chest X-ray images based on their quantitative similarity in the domain of imaging systems. As the model was an explainable AI architecture, it was made generalized, enabling it to be adjustable, tuned, or performance retrained. The introduced approach enabled the fine-tuning of the model to retrain it for a different external dataset by utilizing a probability-of-similarity metric: pSim. It was identified that the auto-labelled images were in agreement with radiologists over 80% of the time for the case of cardiomegaly and pleural effusion; however, it was a contradiction for the case of pulmonary oedema and pneumonia, which produced an observation that different radiologists use different criteria than being general</w:t>
       </w:r>
       <w:r>
         <w:rPr>
@@ -2289,7 +2257,23 @@
           <w:szCs w:val="24"/>
         </w:rPr>
         <w:lastRenderedPageBreak/>
-        <w:t>the final prediction. However, the model was hard coded into the chip, preventing it from being able to be updated in future. It is, however, worth noting that it was identified that the chip was capable of 93% accuracy in predicting sepsis four hours before the onset.</w:t>
+        <w:t>the final prediction. However, the model was hard coded into the chip, preventing it from being able to be updated in</w:t>
+      </w:r>
+      <w:r>
+        <w:rPr>
+          <w:rFonts w:ascii="Times New Roman" w:hAnsi="Times New Roman" w:cs="Times New Roman"/>
+          <w:sz w:val="24"/>
+          <w:szCs w:val="24"/>
+        </w:rPr>
+        <w:t xml:space="preserve"> the</w:t>
+      </w:r>
+      <w:r>
+        <w:rPr>
+          <w:rFonts w:ascii="Times New Roman" w:hAnsi="Times New Roman" w:cs="Times New Roman"/>
+          <w:sz w:val="24"/>
+          <w:szCs w:val="24"/>
+        </w:rPr>
+        <w:t xml:space="preserve"> future. It is, however, worth noting that it was identified that the chip was capable of 93% accuracy in predicting sepsis four hours before the onset.</w:t>
       </w:r>
     </w:p>
     <w:p>
@@ -2526,15 +2510,23 @@
           <w:sz w:val="24"/>
           <w:szCs w:val="24"/>
         </w:rPr>
-        <w:t xml:space="preserve">converting them into numbers is a priority. </w:t>
-      </w:r>
-      <w:r>
-        <w:rPr>
-          <w:rFonts w:ascii="Times New Roman" w:hAnsi="Times New Roman" w:cs="Times New Roman"/>
-          <w:sz w:val="24"/>
-          <w:szCs w:val="24"/>
-        </w:rPr>
-        <w:t xml:space="preserve"> Specifically, in this case, the labels would be the category each sentence belongs to, and the features would be the sentence itself. </w:t>
+        <w:t>converting them into numbers is a priority.</w:t>
+      </w:r>
+      <w:r>
+        <w:rPr>
+          <w:rFonts w:ascii="Times New Roman" w:hAnsi="Times New Roman" w:cs="Times New Roman"/>
+          <w:sz w:val="24"/>
+          <w:szCs w:val="24"/>
+        </w:rPr>
+        <w:t xml:space="preserve"> </w:t>
+      </w:r>
+      <w:r>
+        <w:rPr>
+          <w:rFonts w:ascii="Times New Roman" w:hAnsi="Times New Roman" w:cs="Times New Roman"/>
+          <w:sz w:val="24"/>
+          <w:szCs w:val="24"/>
+        </w:rPr>
+        <w:t xml:space="preserve">Specifically, in this case, the labels would be the category each sentence belongs to, and the features would be the sentence itself. </w:t>
       </w:r>
       <w:r>
         <w:rPr>
@@ -2915,7 +2907,23 @@
           <w:sz w:val="24"/>
           <w:szCs w:val="24"/>
         </w:rPr>
-        <w:t>SVMs have supervised learning methods for classification, regression and outlier detection. The SVM model can also fit the data using the TF-IDF algorithm.</w:t>
+        <w:t>SVMs have supervised learning methods for classification, regression</w:t>
+      </w:r>
+      <w:r>
+        <w:rPr>
+          <w:rFonts w:ascii="Times New Roman" w:hAnsi="Times New Roman" w:cs="Times New Roman"/>
+          <w:sz w:val="24"/>
+          <w:szCs w:val="24"/>
+        </w:rPr>
+        <w:t>,</w:t>
+      </w:r>
+      <w:r>
+        <w:rPr>
+          <w:rFonts w:ascii="Times New Roman" w:hAnsi="Times New Roman" w:cs="Times New Roman"/>
+          <w:sz w:val="24"/>
+          <w:szCs w:val="24"/>
+        </w:rPr>
+        <w:t xml:space="preserve"> and outlier detection. The SVM model can also fit the data using the TF-IDF algorithm.</w:t>
       </w:r>
     </w:p>
     <w:p>
@@ -3440,7 +3448,23 @@
           <w:sz w:val="24"/>
           <w:szCs w:val="24"/>
         </w:rPr>
-        <w:t>The author believes that the best way to implement the model is by utilizing an LSTM since it can store the memory of the past, where in this case, specifically, it has information on the words before the current term in the specific sentence. Although the model could overfit, this can be solved using Regularization techniques if necessary, and training the model can utilize Google Colab's GPU, thus reducing training time.</w:t>
+        <w:t>The author believes that the best way to implement the model is by utilizing an LSTM since it can store the memory of the past</w:t>
+      </w:r>
+      <w:r>
+        <w:rPr>
+          <w:rFonts w:ascii="Times New Roman" w:hAnsi="Times New Roman" w:cs="Times New Roman"/>
+          <w:sz w:val="24"/>
+          <w:szCs w:val="24"/>
+        </w:rPr>
+        <w:t>. I</w:t>
+      </w:r>
+      <w:r>
+        <w:rPr>
+          <w:rFonts w:ascii="Times New Roman" w:hAnsi="Times New Roman" w:cs="Times New Roman"/>
+          <w:sz w:val="24"/>
+          <w:szCs w:val="24"/>
+        </w:rPr>
+        <w:t>n this case, specifically, it has information on the words before the current term in the specific sentence. Although the model could overfit, this can be solved using Regularization techniques if necessary, and training the model can utilize Google Colab's GPU, thus reducing training time.</w:t>
       </w:r>
     </w:p>
     <w:p>

</xml_diff>